<commit_message>
added first examples for F4H (library)
</commit_message>
<xml_diff>
--- a/pandoc/word/leipzigHealthAtlas.docx
+++ b/pandoc/word/leipzigHealthAtlas.docx
@@ -4,40 +4,128 @@
   <w:body>
     <w:p>
       <w:pPr>
-        <w:rPr>
-          <w:lang w:val="en-US"/>
-        </w:rPr>
-      </w:pPr>
-      <w:r>
-        <w:rPr>
-          <w:lang w:val="en-US"/>
-        </w:rPr>
-        <w:t>The LHA [</w:t>
-      </w:r>
-      <w:hyperlink r:id="rId6" w:history="1">
-        <w:r>
-          <w:rPr>
-            <w:rStyle w:val="Collegamentoipertestuale"/>
-            <w:rFonts w:ascii="Segoe UI" w:hAnsi="Segoe UI" w:cs="Segoe UI"/>
-            <w:color w:val="0052CC"/>
-            <w:sz w:val="21"/>
-            <w:szCs w:val="21"/>
-            <w:lang w:val="en-US"/>
-          </w:rPr>
-          <w:t>https://www.health-atlas.de/</w:t>
-        </w:r>
-      </w:hyperlink>
-      <w:r>
-        <w:rPr>
-          <w:lang w:val="en-US"/>
-        </w:rPr>
-        <w:t xml:space="preserve">] is a research data management repository for archiving and sharing data from scientific projects in the biomedical and medical informatics fields. It includes data and publications from research studies such as clinical trials, epidemiological </w:t>
+        <w:pStyle w:val="Titolo3"/>
+        <w:rPr>
+          <w:rFonts w:eastAsiaTheme="minorEastAsia"/>
+          <w:lang w:val="en-US"/>
+        </w:rPr>
+      </w:pPr>
+      <w:r>
+        <w:rPr>
+          <w:lang w:val="en-US"/>
+        </w:rPr>
+        <w:t>Overview</w:t>
+      </w:r>
+    </w:p>
+    <w:p>
+      <w:pPr>
+        <w:pStyle w:val="NormaleWeb"/>
+        <w:rPr>
+          <w:lang w:val="en-US"/>
+        </w:rPr>
+      </w:pPr>
+      <w:r>
+        <w:rPr>
+          <w:lang w:val="en-US"/>
+        </w:rPr>
+        <w:t xml:space="preserve">In medical research, extensive data collections are collected at great personal and financial expense, which are subject to a wide range of regulatory requirements due to their nature: person-related, sensitive subject data. Although the idea of data sharing is now supported by many clinical researchers, there is a lack of mechanisms for the structured processing, permanent </w:t>
       </w:r>
       <w:proofErr w:type="gramStart"/>
       <w:r>
         <w:rPr>
           <w:lang w:val="en-US"/>
         </w:rPr>
+        <w:t>storage</w:t>
+      </w:r>
+      <w:proofErr w:type="gramEnd"/>
+      <w:r>
+        <w:rPr>
+          <w:lang w:val="en-US"/>
+        </w:rPr>
+        <w:t xml:space="preserve"> and organized release of interoperable data to external scientists.</w:t>
+      </w:r>
+    </w:p>
+    <w:p>
+      <w:pPr>
+        <w:pStyle w:val="NormaleWeb"/>
+      </w:pPr>
+      <w:r>
+        <w:rPr>
+          <w:noProof/>
+          <w:color w:val="0000FF"/>
+        </w:rPr>
+        <w:drawing>
+          <wp:inline distT="0" distB="0" distL="0" distR="0" wp14:anchorId="38075D34" wp14:editId="0D8F7706">
+            <wp:extent cx="2381250" cy="561975"/>
+            <wp:effectExtent l="0" t="0" r="0" b="9525"/>
+            <wp:docPr id="1" name="Immagine 1" descr="Immagine che contiene testo&#10;&#10;Descrizione generata automaticamente">
+              <a:hlinkClick xmlns:a="http://schemas.openxmlformats.org/drawingml/2006/main" r:id="rId6"/>
+            </wp:docPr>
+            <wp:cNvGraphicFramePr>
+              <a:graphicFrameLocks xmlns:a="http://schemas.openxmlformats.org/drawingml/2006/main" noChangeAspect="1"/>
+            </wp:cNvGraphicFramePr>
+            <a:graphic xmlns:a="http://schemas.openxmlformats.org/drawingml/2006/main">
+              <a:graphicData uri="http://schemas.openxmlformats.org/drawingml/2006/picture">
+                <pic:pic xmlns:pic="http://schemas.openxmlformats.org/drawingml/2006/picture">
+                  <pic:nvPicPr>
+                    <pic:cNvPr id="1" name="Immagine 1" descr="Immagine che contiene testo&#10;&#10;Descrizione generata automaticamente">
+                      <a:hlinkClick r:id="rId6"/>
+                    </pic:cNvPr>
+                    <pic:cNvPicPr>
+                      <a:picLocks noChangeAspect="1" noChangeArrowheads="1"/>
+                    </pic:cNvPicPr>
+                  </pic:nvPicPr>
+                  <pic:blipFill>
+                    <a:blip r:embed="rId7" cstate="print">
+                      <a:extLst>
+                        <a:ext uri="{28A0092B-C50C-407E-A947-70E740481C1C}">
+                          <a14:useLocalDpi xmlns:a14="http://schemas.microsoft.com/office/drawing/2010/main" val="0"/>
+                        </a:ext>
+                      </a:extLst>
+                    </a:blip>
+                    <a:srcRect/>
+                    <a:stretch>
+                      <a:fillRect/>
+                    </a:stretch>
+                  </pic:blipFill>
+                  <pic:spPr bwMode="auto">
+                    <a:xfrm>
+                      <a:off x="0" y="0"/>
+                      <a:ext cx="2381250" cy="561975"/>
+                    </a:xfrm>
+                    <a:prstGeom prst="rect">
+                      <a:avLst/>
+                    </a:prstGeom>
+                    <a:noFill/>
+                    <a:ln>
+                      <a:noFill/>
+                    </a:ln>
+                  </pic:spPr>
+                </pic:pic>
+              </a:graphicData>
+            </a:graphic>
+          </wp:inline>
+        </w:drawing>
+      </w:r>
+    </w:p>
+    <w:p>
+      <w:pPr>
+        <w:pStyle w:val="NormaleWeb"/>
+        <w:rPr>
+          <w:lang w:val="en-US"/>
+        </w:rPr>
+      </w:pPr>
+      <w:r>
+        <w:rPr>
+          <w:lang w:val="en-US"/>
+        </w:rPr>
+        <w:t xml:space="preserve">The Leipzig Health Atlas (LHA) serves as a research data management repository for archiving and sharing data(sets) from scientific projects in the biomedical and medical informatics fields. It includes data and publications from research studies such as clinical trials, epidemiological </w:t>
+      </w:r>
+      <w:proofErr w:type="gramStart"/>
+      <w:r>
+        <w:rPr>
+          <w:lang w:val="en-US"/>
+        </w:rPr>
         <w:t>cohorts</w:t>
       </w:r>
       <w:proofErr w:type="gramEnd"/>
@@ -45,38 +133,29 @@
         <w:rPr>
           <w:lang w:val="en-US"/>
         </w:rPr>
-        <w:t xml:space="preserve"> or registries. The LHA is technically based on the </w:t>
-      </w:r>
-      <w:hyperlink r:id="rId7" w:history="1">
-        <w:r>
-          <w:rPr>
-            <w:rStyle w:val="Collegamentoipertestuale"/>
-            <w:rFonts w:ascii="Segoe UI" w:hAnsi="Segoe UI" w:cs="Segoe UI"/>
-            <w:color w:val="0052CC"/>
-            <w:sz w:val="21"/>
-            <w:szCs w:val="21"/>
-            <w:lang w:val="en-US"/>
-          </w:rPr>
-          <w:t>SEEK platform</w:t>
-        </w:r>
-      </w:hyperlink>
-      <w:r>
-        <w:rPr>
-          <w:lang w:val="en-US"/>
-        </w:rPr>
-        <w:t> and conceptually on the</w:t>
+        <w:t xml:space="preserve"> or registries.</w:t>
+      </w:r>
+    </w:p>
+    <w:p>
+      <w:pPr>
+        <w:pStyle w:val="NormaleWeb"/>
+        <w:rPr>
+          <w:lang w:val="en-US"/>
+        </w:rPr>
+      </w:pPr>
+      <w:r>
+        <w:rPr>
+          <w:lang w:val="en-US"/>
+        </w:rPr>
+        <w:t xml:space="preserve">The LHA is guided by the FAIR principles (Findable, Accessible, Interoperable, Reusable). Currently, more than 18 research consortia contribute data from the domains of lymphoma, glioma, sepsis, hereditary colorectal and breast cancer, among others. The target audience includes clinicians, epidemiologists, geneticists, pathologists, biostatisticians, and digital patient model developers. The LHA is publicly available - some content subject to legal access restrictions - at </w:t>
       </w:r>
       <w:hyperlink r:id="rId8" w:history="1">
         <w:r>
           <w:rPr>
             <w:rStyle w:val="Collegamentoipertestuale"/>
-            <w:rFonts w:ascii="Segoe UI" w:hAnsi="Segoe UI" w:cs="Segoe UI"/>
-            <w:color w:val="0052CC"/>
-            <w:sz w:val="21"/>
-            <w:szCs w:val="21"/>
             <w:lang w:val="en-US"/>
           </w:rPr>
-          <w:t> ISA model</w:t>
+          <w:t>https://www.health-atlas.de</w:t>
         </w:r>
       </w:hyperlink>
       <w:r>
@@ -88,361 +167,533 @@
     </w:p>
     <w:p>
       <w:pPr>
-        <w:rPr>
-          <w:lang w:val="en-US"/>
-        </w:rPr>
-      </w:pPr>
-      <w:r>
-        <w:rPr>
-          <w:lang w:val="en-US"/>
-        </w:rPr>
-        <w:t>The project leaders are responsible for assigning rights, but examples exist with study data without access restrictions.</w:t>
+        <w:pStyle w:val="Titolo3"/>
+        <w:rPr>
+          <w:lang w:val="en-US"/>
+        </w:rPr>
+      </w:pPr>
+      <w:r>
+        <w:rPr>
+          <w:rFonts w:eastAsia="Times New Roman"/>
+          <w:lang w:val="en-US"/>
+        </w:rPr>
+        <w:t>Technical background</w:t>
       </w:r>
     </w:p>
     <w:p>
       <w:pPr>
-        <w:rPr>
-          <w:rFonts w:ascii="Segoe UI" w:hAnsi="Segoe UI" w:cs="Segoe UI"/>
-          <w:color w:val="172B4D"/>
-          <w:sz w:val="21"/>
-          <w:szCs w:val="21"/>
-          <w:lang w:val="en-US"/>
-        </w:rPr>
-      </w:pPr>
-    </w:p>
-    <w:p>
-      <w:pPr>
-        <w:pStyle w:val="Titolo3"/>
-        <w:rPr>
-          <w:lang w:val="en-US"/>
-        </w:rPr>
-      </w:pPr>
-      <w:r>
-        <w:rPr>
-          <w:color w:val="172B4D"/>
-          <w:lang w:val="en-US"/>
-        </w:rPr>
-        <w:t>Example: </w:t>
+        <w:pStyle w:val="NormaleWeb"/>
+        <w:rPr>
+          <w:rFonts w:eastAsiaTheme="minorEastAsia"/>
+          <w:lang w:val="en-US"/>
+        </w:rPr>
+      </w:pPr>
+      <w:r>
+        <w:rPr>
+          <w:lang w:val="en-US"/>
+        </w:rPr>
+        <w:t xml:space="preserve">The architecture of the LHA portal is based on the freely available software </w:t>
       </w:r>
       <w:hyperlink r:id="rId9" w:history="1">
         <w:r>
           <w:rPr>
             <w:rStyle w:val="Collegamentoipertestuale"/>
-            <w:color w:val="1F3763" w:themeColor="accent1" w:themeShade="7F"/>
+            <w:lang w:val="en-US"/>
+          </w:rPr>
+          <w:t>SEEK</w:t>
+        </w:r>
+      </w:hyperlink>
+      <w:r>
+        <w:rPr>
+          <w:lang w:val="en-US"/>
+        </w:rPr>
+        <w:t>. Additional tools for hypothesis generation (</w:t>
+      </w:r>
+      <w:hyperlink r:id="rId10" w:history="1">
+        <w:r>
+          <w:rPr>
+            <w:rStyle w:val="Collegamentoipertestuale"/>
+            <w:lang w:val="en-US"/>
+          </w:rPr>
+          <w:t>i2b2</w:t>
+        </w:r>
+      </w:hyperlink>
+      <w:r>
+        <w:rPr>
+          <w:lang w:val="en-US"/>
+        </w:rPr>
+        <w:t>), visualization (</w:t>
+      </w:r>
+      <w:hyperlink r:id="rId11" w:history="1">
+        <w:r>
+          <w:rPr>
+            <w:rStyle w:val="Collegamentoipertestuale"/>
+            <w:lang w:val="en-US"/>
+          </w:rPr>
+          <w:t>tranSMART</w:t>
+        </w:r>
+      </w:hyperlink>
+      <w:r>
+        <w:rPr>
+          <w:lang w:val="en-US"/>
+        </w:rPr>
+        <w:t xml:space="preserve">), interactive modeling for risk assessment (based on </w:t>
+      </w:r>
+      <w:hyperlink r:id="rId12" w:history="1">
+        <w:r>
+          <w:rPr>
+            <w:rStyle w:val="Collegamentoipertestuale"/>
+            <w:lang w:val="en-US"/>
+          </w:rPr>
+          <w:t>R-Studio Shiny</w:t>
+        </w:r>
+      </w:hyperlink>
+      <w:r>
+        <w:rPr>
+          <w:lang w:val="en-US"/>
+        </w:rPr>
+        <w:t>) or deployment (</w:t>
+      </w:r>
+      <w:hyperlink r:id="rId13" w:history="1">
+        <w:r>
+          <w:rPr>
+            <w:rStyle w:val="Collegamentoipertestuale"/>
+            <w:lang w:val="en-US"/>
+          </w:rPr>
+          <w:t>Docker</w:t>
+        </w:r>
+      </w:hyperlink>
+      <w:r>
+        <w:rPr>
+          <w:lang w:val="en-US"/>
+        </w:rPr>
+        <w:t>/</w:t>
+      </w:r>
+      <w:hyperlink r:id="rId14" w:history="1">
+        <w:r>
+          <w:rPr>
+            <w:rStyle w:val="Collegamentoipertestuale"/>
+            <w:lang w:val="en-US"/>
+          </w:rPr>
+          <w:t>Kubernetes</w:t>
+        </w:r>
+      </w:hyperlink>
+      <w:r>
+        <w:rPr>
+          <w:lang w:val="en-US"/>
+        </w:rPr>
+        <w:t xml:space="preserve">) are offered on a case-by-case basis. Before making datasets available, it is necessary to curate the data and metadata, obtain permissions from the data owners, consider the required privacy criteria, and assign semantic tags for better discoverability. </w:t>
+      </w:r>
+      <w:proofErr w:type="gramStart"/>
+      <w:r>
+        <w:rPr>
+          <w:lang w:val="en-US"/>
+        </w:rPr>
+        <w:t>In the course of</w:t>
+      </w:r>
+      <w:proofErr w:type="gramEnd"/>
+      <w:r>
+        <w:rPr>
+          <w:lang w:val="en-US"/>
+        </w:rPr>
+        <w:t xml:space="preserve"> data extraction, contractual and technical access procedures must be established and implemented.</w:t>
+      </w:r>
+    </w:p>
+    <w:p>
+      <w:pPr>
+        <w:pStyle w:val="Titolo3"/>
+        <w:rPr>
+          <w:rFonts w:eastAsia="Times New Roman"/>
+          <w:lang w:val="en-US"/>
+        </w:rPr>
+      </w:pPr>
+      <w:r>
+        <w:rPr>
+          <w:rFonts w:eastAsia="Times New Roman"/>
+          <w:lang w:val="en-US"/>
+        </w:rPr>
+        <w:t>Example clinical trial (</w:t>
+      </w:r>
+      <w:hyperlink r:id="rId15" w:history="1">
+        <w:r>
+          <w:rPr>
+            <w:rStyle w:val="Collegamentoipertestuale"/>
+            <w:rFonts w:eastAsia="Times New Roman"/>
             <w:u w:val="none"/>
+            <w:lang w:val="en-US"/>
           </w:rPr>
           <w:t>HNSCC</w:t>
         </w:r>
       </w:hyperlink>
       <w:r>
         <w:rPr>
-          <w:lang w:val="en-US"/>
-        </w:rPr>
-        <w:t> (Study)</w:t>
+          <w:rFonts w:eastAsia="Times New Roman"/>
+          <w:lang w:val="en-US"/>
+        </w:rPr>
+        <w:t xml:space="preserve"> study)</w:t>
       </w:r>
     </w:p>
     <w:p>
       <w:pPr>
-        <w:rPr>
-          <w:lang w:val="en-US"/>
-        </w:rPr>
-      </w:pPr>
-    </w:p>
-    <w:p>
-      <w:pPr>
-        <w:rPr>
-          <w:rFonts w:ascii="Segoe UI" w:hAnsi="Segoe UI" w:cs="Segoe UI"/>
-          <w:color w:val="172B4D"/>
-          <w:sz w:val="21"/>
-          <w:szCs w:val="21"/>
-          <w:lang w:val="en-US"/>
-        </w:rPr>
-      </w:pPr>
-      <w:r>
-        <w:rPr>
-          <w:rFonts w:ascii="Segoe UI" w:hAnsi="Segoe UI" w:cs="Segoe UI"/>
-          <w:color w:val="172B4D"/>
-          <w:sz w:val="21"/>
-          <w:szCs w:val="21"/>
-          <w:lang w:val="en-US"/>
-        </w:rPr>
-        <w:t>Description</w:t>
-      </w:r>
-      <w:r>
-        <w:rPr>
-          <w:rStyle w:val="Enfasigrassetto"/>
-          <w:rFonts w:ascii="Segoe UI" w:hAnsi="Segoe UI" w:cs="Segoe UI"/>
-          <w:color w:val="172B4D"/>
-          <w:sz w:val="21"/>
-          <w:szCs w:val="21"/>
-          <w:lang w:val="en-US"/>
-        </w:rPr>
-        <w:t>:</w:t>
-      </w:r>
-      <w:r>
-        <w:rPr>
-          <w:rFonts w:ascii="Segoe UI" w:hAnsi="Segoe UI" w:cs="Segoe UI"/>
-          <w:color w:val="333333"/>
-          <w:sz w:val="21"/>
-          <w:szCs w:val="21"/>
-          <w:lang w:val="en-US"/>
-        </w:rPr>
-        <w:t> A clinical trial utilizing stratification of head and neck squamous cell carcinomas (HNSCC) based on HPV16 DNA and RNA status</w:t>
-      </w:r>
-    </w:p>
-    <w:p>
-      <w:pPr>
-        <w:rPr>
-          <w:rFonts w:ascii="Segoe UI" w:hAnsi="Segoe UI" w:cs="Segoe UI"/>
-          <w:color w:val="333333"/>
-          <w:sz w:val="21"/>
-          <w:szCs w:val="21"/>
-        </w:rPr>
-      </w:pPr>
-      <w:r>
-        <w:rPr>
-          <w:rFonts w:ascii="Segoe UI" w:hAnsi="Segoe UI" w:cs="Segoe UI"/>
-          <w:color w:val="333333"/>
-          <w:sz w:val="21"/>
-          <w:szCs w:val="21"/>
-          <w:lang w:val="en-US"/>
-        </w:rPr>
-        <w:t>URL: </w:t>
-      </w:r>
-      <w:hyperlink r:id="rId10" w:history="1">
+        <w:pStyle w:val="NormaleWeb"/>
+        <w:rPr>
+          <w:lang w:val="en-US"/>
+        </w:rPr>
+      </w:pPr>
+      <w:r>
+        <w:rPr>
+          <w:lang w:val="en-US"/>
+        </w:rPr>
+        <w:t xml:space="preserve">The HNSCC study is an observational cohort study that characterizes head and neck squamous cell carcinomas (HNSCC) with different HPV16 DNA and RNA (E6*I) status. The database used in the publication consists of clinical data from the hospital information system and genomic data from tumor sequencing. In order to support the reproducibility of research and to promote the reuse of data, the clinical data are offered in various data files compliant to different standards, including for example simple comma separated data or complex structures according to the </w:t>
+      </w:r>
+      <w:hyperlink r:id="rId16" w:history="1">
         <w:r>
           <w:rPr>
             <w:rStyle w:val="Collegamentoipertestuale"/>
-            <w:rFonts w:ascii="Segoe UI" w:hAnsi="Segoe UI" w:cs="Segoe UI"/>
-            <w:color w:val="0052CC"/>
-            <w:sz w:val="21"/>
-            <w:szCs w:val="21"/>
             <w:lang w:val="en-US"/>
           </w:rPr>
-          <w:t>https://www.health-atlas.de/studies/33</w:t>
+          <w:t>CDISC ODM standard</w:t>
         </w:r>
       </w:hyperlink>
+      <w:r>
+        <w:rPr>
+          <w:lang w:val="en-US"/>
+        </w:rPr>
+        <w:t>.</w:t>
+      </w:r>
+    </w:p>
+    <w:tbl>
+      <w:tblPr>
+        <w:tblStyle w:val="Grigliatabella"/>
+        <w:tblW w:w="0" w:type="auto"/>
+        <w:tblLook w:val="04A0" w:firstRow="1" w:lastRow="0" w:firstColumn="1" w:lastColumn="0" w:noHBand="0" w:noVBand="1"/>
+      </w:tblPr>
+      <w:tblGrid>
+        <w:gridCol w:w="9350"/>
+      </w:tblGrid>
+      <w:tr>
+        <w:tc>
+          <w:tcPr>
+            <w:tcW w:w="9350" w:type="dxa"/>
+          </w:tcPr>
+          <w:p>
+            <w:pPr>
+              <w:pStyle w:val="NormaleWeb"/>
+              <w:rPr>
+                <w:rFonts w:eastAsiaTheme="minorEastAsia"/>
+                <w:lang w:val="en-US"/>
+              </w:rPr>
+            </w:pPr>
+            <w:r>
+              <w:rPr>
+                <w:noProof/>
+                <w:lang w:val="en-US"/>
+              </w:rPr>
+              <w:lastRenderedPageBreak/>
+              <w:drawing>
+                <wp:inline distT="0" distB="0" distL="0" distR="0" wp14:anchorId="49A7CF8F" wp14:editId="45D2740B">
+                  <wp:extent cx="4458322" cy="2295845"/>
+                  <wp:effectExtent l="0" t="0" r="0" b="9525"/>
+                  <wp:docPr id="3" name="Immagine 3" descr="Immagine che contiene testo&#10;&#10;Descrizione generata automaticamente"/>
+                  <wp:cNvGraphicFramePr>
+                    <a:graphicFrameLocks xmlns:a="http://schemas.openxmlformats.org/drawingml/2006/main" noChangeAspect="1"/>
+                  </wp:cNvGraphicFramePr>
+                  <a:graphic xmlns:a="http://schemas.openxmlformats.org/drawingml/2006/main">
+                    <a:graphicData uri="http://schemas.openxmlformats.org/drawingml/2006/picture">
+                      <pic:pic xmlns:pic="http://schemas.openxmlformats.org/drawingml/2006/picture">
+                        <pic:nvPicPr>
+                          <pic:cNvPr id="3" name="Immagine 3" descr="Immagine che contiene testo&#10;&#10;Descrizione generata automaticamente"/>
+                          <pic:cNvPicPr/>
+                        </pic:nvPicPr>
+                        <pic:blipFill>
+                          <a:blip r:embed="rId17">
+                            <a:extLst>
+                              <a:ext uri="{28A0092B-C50C-407E-A947-70E740481C1C}">
+                                <a14:useLocalDpi xmlns:a14="http://schemas.microsoft.com/office/drawing/2010/main" val="0"/>
+                              </a:ext>
+                            </a:extLst>
+                          </a:blip>
+                          <a:stretch>
+                            <a:fillRect/>
+                          </a:stretch>
+                        </pic:blipFill>
+                        <pic:spPr>
+                          <a:xfrm>
+                            <a:off x="0" y="0"/>
+                            <a:ext cx="4458322" cy="2295845"/>
+                          </a:xfrm>
+                          <a:prstGeom prst="rect">
+                            <a:avLst/>
+                          </a:prstGeom>
+                        </pic:spPr>
+                      </pic:pic>
+                    </a:graphicData>
+                  </a:graphic>
+                </wp:inline>
+              </w:drawing>
+            </w:r>
+          </w:p>
+        </w:tc>
+      </w:tr>
+      <w:tr>
+        <w:tc>
+          <w:tcPr>
+            <w:tcW w:w="9350" w:type="dxa"/>
+          </w:tcPr>
+          <w:p>
+            <w:pPr>
+              <w:pStyle w:val="NormaleWeb"/>
+              <w:rPr>
+                <w:lang w:val="en-US"/>
+              </w:rPr>
+            </w:pPr>
+            <w:r>
+              <w:rPr>
+                <w:color w:val="333333"/>
+                <w:lang w:val="en-US"/>
+              </w:rPr>
+              <w:t>URL: </w:t>
+            </w:r>
+            <w:hyperlink r:id="rId18" w:history="1">
+              <w:r>
+                <w:rPr>
+                  <w:rStyle w:val="Collegamentoipertestuale"/>
+                  <w:lang w:val="en-US"/>
+                </w:rPr>
+                <w:t>https://www.health-atlas.de/studies/33</w:t>
+              </w:r>
+            </w:hyperlink>
+          </w:p>
+        </w:tc>
+      </w:tr>
+    </w:tbl>
+    <w:p>
+      <w:pPr>
+        <w:pStyle w:val="NormaleWeb"/>
+        <w:rPr>
+          <w:lang w:val="en-US"/>
+        </w:rPr>
+      </w:pPr>
     </w:p>
     <w:p>
       <w:pPr>
-        <w:rPr>
-          <w:rFonts w:ascii="Segoe UI" w:hAnsi="Segoe UI" w:cs="Segoe UI"/>
-          <w:color w:val="172B4D"/>
-          <w:sz w:val="21"/>
-          <w:szCs w:val="21"/>
-          <w:lang w:val="en-US"/>
-        </w:rPr>
-      </w:pPr>
+        <w:pStyle w:val="Titolo3"/>
+        <w:rPr>
+          <w:rFonts w:eastAsia="Times New Roman"/>
+          <w:lang w:val="en-US"/>
+        </w:rPr>
+      </w:pPr>
+      <w:r>
+        <w:rPr>
+          <w:rFonts w:eastAsia="Times New Roman"/>
+          <w:lang w:val="en-US"/>
+        </w:rPr>
+        <w:t xml:space="preserve">Options for utilizing </w:t>
+      </w:r>
+      <w:r>
+        <w:rPr>
+          <w:rFonts w:eastAsia="Times New Roman"/>
+          <w:lang w:val="en-US"/>
+        </w:rPr>
+        <w:t xml:space="preserve">HL7 </w:t>
+      </w:r>
+      <w:r>
+        <w:rPr>
+          <w:lang w:val="en-US"/>
+        </w:rPr>
+        <w:t>FHIR</w:t>
+      </w:r>
     </w:p>
     <w:p>
       <w:pPr>
-        <w:pStyle w:val="Titolo4"/>
-        <w:rPr>
-          <w:color w:val="172B4D"/>
-        </w:rPr>
-      </w:pPr>
-      <w:proofErr w:type="spellStart"/>
-      <w:r>
-        <w:t>FAIRness</w:t>
-      </w:r>
-      <w:proofErr w:type="spellEnd"/>
+        <w:pStyle w:val="NormaleWeb"/>
+        <w:rPr>
+          <w:rFonts w:eastAsiaTheme="minorEastAsia"/>
+          <w:lang w:val="en-US"/>
+        </w:rPr>
+      </w:pPr>
+      <w:r>
+        <w:rPr>
+          <w:lang w:val="en-US"/>
+        </w:rPr>
+        <w:t>Interoperability and traceability are key issues for a research data repository that wants to make data available to third parties for reuse in secondary research projects. Experience shows that the existing processes for requesting and extracting data are not sufficiently descriptive, so that, for example, questions about the semantics of individual data elements or the provenance of the data sources and transformation processes must be clarified for each individual requester.</w:t>
+      </w:r>
     </w:p>
     <w:p>
       <w:pPr>
-        <w:pStyle w:val="Paragrafoelenco"/>
-        <w:numPr>
-          <w:ilvl w:val="0"/>
-          <w:numId w:val="15"/>
-        </w:numPr>
-        <w:rPr>
-          <w:rFonts w:ascii="Segoe UI" w:hAnsi="Segoe UI" w:cs="Segoe UI"/>
-          <w:color w:val="172B4D"/>
-          <w:sz w:val="21"/>
-          <w:szCs w:val="21"/>
-          <w:lang w:val="en-US"/>
-        </w:rPr>
-      </w:pPr>
-      <w:hyperlink r:id="rId11" w:history="1">
+        <w:pStyle w:val="NormaleWeb"/>
+        <w:rPr>
+          <w:lang w:val="en-US"/>
+        </w:rPr>
+      </w:pPr>
+      <w:r>
+        <w:rPr>
+          <w:lang w:val="en-US"/>
+        </w:rPr>
+        <w:t xml:space="preserve">An investigation has already been conducted regarding the compliance of the LHA to the </w:t>
+      </w:r>
+      <w:hyperlink r:id="rId19" w:history="1">
         <w:r>
           <w:rPr>
             <w:rStyle w:val="Collegamentoipertestuale"/>
-            <w:rFonts w:ascii="Segoe UI" w:hAnsi="Segoe UI" w:cs="Segoe UI"/>
-            <w:color w:val="0052CC"/>
-            <w:sz w:val="21"/>
-            <w:szCs w:val="21"/>
             <w:lang w:val="en-US"/>
           </w:rPr>
-          <w:t xml:space="preserve">Assessment of </w:t>
+          <w:t>indicators developed by the RDA FAIR Data Maturity Model Working Group</w:t>
         </w:r>
-        <w:proofErr w:type="spellStart"/>
+      </w:hyperlink>
+      <w:r>
+        <w:rPr>
+          <w:lang w:val="en-US"/>
+        </w:rPr>
+        <w:t xml:space="preserve">. In principle, the results were satisfactory, but there were major weaknesses </w:t>
+      </w:r>
+      <w:proofErr w:type="gramStart"/>
+      <w:r>
+        <w:rPr>
+          <w:lang w:val="en-US"/>
+        </w:rPr>
+        <w:t>in the area of</w:t>
+      </w:r>
+      <w:proofErr w:type="gramEnd"/>
+      <w:r>
+        <w:rPr>
+          <w:lang w:val="en-US"/>
+        </w:rPr>
+        <w:t xml:space="preserve"> reusability.</w:t>
+      </w:r>
+    </w:p>
+    <w:p>
+      <w:pPr>
+        <w:pStyle w:val="NormaleWeb"/>
+        <w:rPr>
+          <w:lang w:val="en-US"/>
+        </w:rPr>
+      </w:pPr>
+      <w:r>
+        <w:rPr>
+          <w:lang w:val="en-US"/>
+        </w:rPr>
+        <w:t>The use of HL7 FHIR allows a clearly detailed description of contextual attributes of data and data sets. Currently, plans are underway for the programmatic implementation of a semi-automatic generation of a data export in FHIR under the recommendations of the implementation guide presented here.</w:t>
+      </w:r>
+    </w:p>
+    <w:p>
+      <w:pPr>
+        <w:pStyle w:val="Titolo3"/>
+        <w:rPr>
+          <w:rFonts w:eastAsia="Times New Roman"/>
+          <w:lang w:val="en-US"/>
+        </w:rPr>
+      </w:pPr>
+      <w:r>
+        <w:rPr>
+          <w:rFonts w:eastAsia="Times New Roman"/>
+          <w:lang w:val="en-US"/>
+        </w:rPr>
+        <w:t xml:space="preserve">Outlook and future </w:t>
+      </w:r>
+      <w:r>
+        <w:rPr>
+          <w:lang w:val="en-US"/>
+        </w:rPr>
+        <w:t>utilization</w:t>
+      </w:r>
+    </w:p>
+    <w:p>
+      <w:pPr>
+        <w:pStyle w:val="NormaleWeb"/>
+        <w:rPr>
+          <w:rFonts w:eastAsiaTheme="minorEastAsia"/>
+          <w:lang w:val="en-US"/>
+        </w:rPr>
+      </w:pPr>
+      <w:r>
+        <w:rPr>
+          <w:lang w:val="en-US"/>
+        </w:rPr>
+        <w:t xml:space="preserve">The Leipzig Health Atlas is to be expanded in the long term to become the U Leipzig medical faculty's research data management platform. More importantly, it will also serve as a basis for the realization of distributed </w:t>
+      </w:r>
+      <w:r>
+        <w:rPr>
+          <w:rStyle w:val="Enfasicorsivo"/>
+          <w:lang w:val="en-US"/>
+        </w:rPr>
+        <w:t>Local Data Access Points</w:t>
+      </w:r>
+      <w:r>
+        <w:rPr>
+          <w:lang w:val="en-US"/>
+        </w:rPr>
+        <w:t xml:space="preserve"> within the framework of the </w:t>
+      </w:r>
+      <w:hyperlink r:id="rId20" w:history="1">
         <w:r>
           <w:rPr>
             <w:rStyle w:val="Collegamentoipertestuale"/>
-            <w:rFonts w:ascii="Segoe UI" w:hAnsi="Segoe UI" w:cs="Segoe UI"/>
-            <w:color w:val="0052CC"/>
-            <w:sz w:val="21"/>
-            <w:szCs w:val="21"/>
             <w:lang w:val="en-US"/>
           </w:rPr>
-          <w:t>FAIRness</w:t>
+          <w:t>National Research Data Infrastructure for Personal Health Data (NFDI4Health)</w:t>
         </w:r>
-        <w:proofErr w:type="spellEnd"/>
+      </w:hyperlink>
+      <w:r>
+        <w:rPr>
+          <w:lang w:val="en-US"/>
+        </w:rPr>
+        <w:t>. Furthermore, the concept will be established in the SMITH consortium of the Medical Informatics Initiative for making research data available.</w:t>
+      </w:r>
+    </w:p>
+    <w:p>
+      <w:pPr>
+        <w:pStyle w:val="NormaleWeb"/>
+        <w:rPr>
+          <w:lang w:val="en-US"/>
+        </w:rPr>
+      </w:pPr>
+      <w:r>
+        <w:rPr>
+          <w:rStyle w:val="Enfasigrassetto"/>
+          <w:lang w:val="en-US"/>
+        </w:rPr>
+        <w:t>Acknowledgement</w:t>
+      </w:r>
+      <w:r>
+        <w:rPr>
+          <w:lang w:val="en-US"/>
+        </w:rPr>
+        <w:t xml:space="preserve">: The LHA project was funded by the </w:t>
+      </w:r>
+      <w:hyperlink r:id="rId21" w:history="1">
         <w:r>
           <w:rPr>
             <w:rStyle w:val="Collegamentoipertestuale"/>
-            <w:rFonts w:ascii="Segoe UI" w:hAnsi="Segoe UI" w:cs="Segoe UI"/>
-            <w:color w:val="0052CC"/>
-            <w:sz w:val="21"/>
-            <w:szCs w:val="21"/>
             <w:lang w:val="en-US"/>
           </w:rPr>
-          <w:t xml:space="preserve"> of the Clinical Dataset according to the RDA FAIR maturity indicators</w:t>
+          <w:t>BMBF</w:t>
         </w:r>
       </w:hyperlink>
       <w:r>
         <w:rPr>
-          <w:rFonts w:ascii="Segoe UI" w:hAnsi="Segoe UI" w:cs="Segoe UI"/>
-          <w:color w:val="333333"/>
-          <w:sz w:val="21"/>
-          <w:szCs w:val="21"/>
-          <w:lang w:val="en-US"/>
-        </w:rPr>
-        <w:t> (to be discussed)</w:t>
-      </w:r>
-    </w:p>
-    <w:p>
-      <w:pPr>
-        <w:pStyle w:val="Paragrafoelenco"/>
-        <w:numPr>
-          <w:ilvl w:val="0"/>
-          <w:numId w:val="15"/>
-        </w:numPr>
-        <w:rPr>
-          <w:rFonts w:ascii="Segoe UI" w:hAnsi="Segoe UI" w:cs="Segoe UI"/>
-          <w:color w:val="172B4D"/>
-          <w:sz w:val="21"/>
-          <w:szCs w:val="21"/>
-          <w:lang w:val="en-US"/>
-        </w:rPr>
-      </w:pPr>
-      <w:hyperlink r:id="rId12" w:history="1">
-        <w:r>
-          <w:rPr>
-            <w:rStyle w:val="Collegamentoipertestuale"/>
-            <w:rFonts w:ascii="Segoe UI" w:hAnsi="Segoe UI" w:cs="Segoe UI"/>
-            <w:color w:val="0052CC"/>
-            <w:sz w:val="21"/>
-            <w:szCs w:val="21"/>
-            <w:lang w:val="en-US"/>
-          </w:rPr>
-          <w:t xml:space="preserve">Assessment of </w:t>
-        </w:r>
-        <w:proofErr w:type="spellStart"/>
-        <w:r>
-          <w:rPr>
-            <w:rStyle w:val="Collegamentoipertestuale"/>
-            <w:rFonts w:ascii="Segoe UI" w:hAnsi="Segoe UI" w:cs="Segoe UI"/>
-            <w:color w:val="0052CC"/>
-            <w:sz w:val="21"/>
-            <w:szCs w:val="21"/>
-            <w:lang w:val="en-US"/>
-          </w:rPr>
-          <w:t>FAIRness</w:t>
-        </w:r>
-        <w:proofErr w:type="spellEnd"/>
-        <w:r>
-          <w:rPr>
-            <w:rStyle w:val="Collegamentoipertestuale"/>
-            <w:rFonts w:ascii="Segoe UI" w:hAnsi="Segoe UI" w:cs="Segoe UI"/>
-            <w:color w:val="0052CC"/>
-            <w:sz w:val="21"/>
-            <w:szCs w:val="21"/>
-            <w:lang w:val="en-US"/>
-          </w:rPr>
-          <w:t xml:space="preserve"> of the Clinical Dataset according to the </w:t>
-        </w:r>
-        <w:proofErr w:type="spellStart"/>
-        <w:r>
-          <w:rPr>
-            <w:rStyle w:val="Collegamentoipertestuale"/>
-            <w:rFonts w:ascii="Segoe UI" w:hAnsi="Segoe UI" w:cs="Segoe UI"/>
-            <w:color w:val="0052CC"/>
-            <w:sz w:val="21"/>
-            <w:szCs w:val="21"/>
-            <w:lang w:val="en-US"/>
-          </w:rPr>
-          <w:t>FAIRplus</w:t>
-        </w:r>
-        <w:proofErr w:type="spellEnd"/>
-        <w:r>
-          <w:rPr>
-            <w:rStyle w:val="Collegamentoipertestuale"/>
-            <w:rFonts w:ascii="Segoe UI" w:hAnsi="Segoe UI" w:cs="Segoe UI"/>
-            <w:color w:val="0052CC"/>
-            <w:sz w:val="21"/>
-            <w:szCs w:val="21"/>
-            <w:lang w:val="en-US"/>
-          </w:rPr>
-          <w:t xml:space="preserve"> maturity indicators</w:t>
-        </w:r>
-      </w:hyperlink>
-      <w:hyperlink r:id="rId13" w:history="1">
-        <w:r>
-          <w:rPr>
-            <w:rStyle w:val="Collegamentoipertestuale"/>
-            <w:rFonts w:ascii="Segoe UI" w:hAnsi="Segoe UI" w:cs="Segoe UI"/>
-            <w:color w:val="0052CC"/>
-            <w:sz w:val="21"/>
-            <w:szCs w:val="21"/>
-            <w:lang w:val="en-US"/>
-          </w:rPr>
-          <w:t> )</w:t>
-        </w:r>
-      </w:hyperlink>
-      <w:r>
-        <w:rPr>
-          <w:rFonts w:ascii="Segoe UI" w:hAnsi="Segoe UI" w:cs="Segoe UI"/>
-          <w:color w:val="333333"/>
-          <w:sz w:val="21"/>
-          <w:szCs w:val="21"/>
-          <w:lang w:val="en-US"/>
-        </w:rPr>
-        <w:t> (created as part of the </w:t>
-      </w:r>
-      <w:hyperlink r:id="rId14" w:history="1">
-        <w:r>
-          <w:rPr>
-            <w:rStyle w:val="Collegamentoipertestuale"/>
-            <w:rFonts w:ascii="Segoe UI" w:hAnsi="Segoe UI" w:cs="Segoe UI"/>
-            <w:color w:val="0052CC"/>
-            <w:sz w:val="21"/>
-            <w:szCs w:val="21"/>
-            <w:lang w:val="en-US"/>
-          </w:rPr>
-          <w:t>CINECA hackathon</w:t>
-        </w:r>
-      </w:hyperlink>
-      <w:r>
-        <w:rPr>
-          <w:rFonts w:ascii="Segoe UI" w:hAnsi="Segoe UI" w:cs="Segoe UI"/>
-          <w:color w:val="333333"/>
-          <w:sz w:val="21"/>
-          <w:szCs w:val="21"/>
-          <w:lang w:val="en-US"/>
-        </w:rPr>
-        <w:t>)</w:t>
-      </w:r>
-    </w:p>
-    <w:p>
-      <w:pPr>
-        <w:rPr>
-          <w:lang w:val="en-US"/>
-        </w:rPr>
-      </w:pPr>
+          <w:lang w:val="en-US"/>
+        </w:rPr>
+        <w:t xml:space="preserve"> program </w:t>
+      </w:r>
+      <w:proofErr w:type="gramStart"/>
+      <w:r>
+        <w:rPr>
+          <w:lang w:val="en-US"/>
+        </w:rPr>
+        <w:t>i:DSem</w:t>
+      </w:r>
+      <w:proofErr w:type="gramEnd"/>
+      <w:r>
+        <w:rPr>
+          <w:lang w:val="en-US"/>
+        </w:rPr>
+        <w:t xml:space="preserve"> (Integrative Data Semantics for Systems Medicine, funding code 031L0026).</w:t>
+      </w:r>
     </w:p>
     <w:sectPr>
-      <w:pgSz w:w="11906" w:h="16838"/>
-      <w:pgMar w:top="1417" w:right="1134" w:bottom="1134" w:left="1134" w:header="708" w:footer="708" w:gutter="0"/>
+      <w:pgSz w:w="12240" w:h="15840"/>
+      <w:pgMar w:top="1440" w:right="1440" w:bottom="1440" w:left="1440" w:header="720" w:footer="720" w:gutter="0"/>
       <w:cols w:space="708"/>
       <w:docGrid w:linePitch="360"/>
     </w:sectPr>
@@ -2730,6 +2981,7 @@
   <w:style w:type="character" w:default="1" w:styleId="Carpredefinitoparagrafo">
     <w:name w:val="Default Paragraph Font"/>
     <w:uiPriority w:val="1"/>
+    <w:semiHidden/>
     <w:unhideWhenUsed/>
   </w:style>
   <w:style w:type="table" w:default="1" w:styleId="Tabellanormale">
@@ -3100,6 +3352,17 @@
       <w:i/>
       <w:iCs/>
       <w:color w:val="2F5496" w:themeColor="accent1" w:themeShade="BF"/>
+    </w:rPr>
+  </w:style>
+  <w:style w:type="character" w:styleId="Enfasicorsivo">
+    <w:name w:val="Emphasis"/>
+    <w:basedOn w:val="Carpredefinitoparagrafo"/>
+    <w:uiPriority w:val="20"/>
+    <w:qFormat/>
+    <w:rsid w:val="00C33C8A"/>
+    <w:rPr>
+      <w:i/>
+      <w:iCs/>
     </w:rPr>
   </w:style>
 </w:styles>

</xml_diff>